<commit_message>
WIP: added exhange case
</commit_message>
<xml_diff>
--- a/README.docx
+++ b/README.docx
@@ -45,16 +45,7 @@
           <w:sz w:val="28"/>
           <w:szCs w:val="24"/>
         </w:rPr>
-        <w:t>Tason 1. testitapau</w:t>
-      </w:r>
-      <w:r>
-        <w:rPr>
-          <w:b/>
-          <w:bCs/>
-          <w:sz w:val="28"/>
-          <w:szCs w:val="24"/>
-        </w:rPr>
-        <w:t>s</w:t>
+        <w:t>Tason 1. testitapaus</w:t>
       </w:r>
     </w:p>
     <w:p>
@@ -208,6 +199,177 @@
         <w:t xml:space="preserve">Kuva 1. </w:t>
       </w:r>
     </w:p>
+    <w:p/>
+    <w:p/>
+    <w:p>
+      <w:pPr>
+        <w:rPr>
+          <w:b/>
+          <w:bCs/>
+          <w:sz w:val="28"/>
+          <w:szCs w:val="24"/>
+        </w:rPr>
+      </w:pPr>
+      <w:r>
+        <w:rPr>
+          <w:b/>
+          <w:bCs/>
+          <w:sz w:val="28"/>
+          <w:szCs w:val="24"/>
+        </w:rPr>
+        <w:t xml:space="preserve">Tason </w:t>
+      </w:r>
+      <w:r>
+        <w:rPr>
+          <w:b/>
+          <w:bCs/>
+          <w:sz w:val="28"/>
+          <w:szCs w:val="24"/>
+        </w:rPr>
+        <w:t>2</w:t>
+      </w:r>
+      <w:r>
+        <w:rPr>
+          <w:b/>
+          <w:bCs/>
+          <w:sz w:val="28"/>
+          <w:szCs w:val="24"/>
+        </w:rPr>
+        <w:t>. testitapaus</w:t>
+      </w:r>
+    </w:p>
+    <w:p>
+      <w:pPr>
+        <w:rPr>
+          <w:sz w:val="22"/>
+          <w:szCs w:val="21"/>
+        </w:rPr>
+      </w:pPr>
+      <w:r>
+        <w:rPr>
+          <w:sz w:val="22"/>
+          <w:szCs w:val="21"/>
+        </w:rPr>
+        <w:t>Tässä versiossa on lisätty mukaan case 'x', joka vaihtaa kahden päällimmäisen numeron paikkaa laskutoimituksessa. Arvot otetaan stackista pois ja laitetaan uudestaan vastak</w:t>
+      </w:r>
+      <w:r>
+        <w:rPr>
+          <w:sz w:val="22"/>
+          <w:szCs w:val="21"/>
+        </w:rPr>
+        <w:lastRenderedPageBreak/>
+        <w:t xml:space="preserve">kaisessa järjestyksessä. Tämä toimii vain erotusta tai osamäärää laskiessa, joista esimerkkinä alla erotus (kuva 2). Ensin on syötetty numerot 10 ja 5 ja laskettu näiden erotus, jonka jälkeen olen uudestaan laskenut/syöttänyt numerot siten, että </w:t>
+      </w:r>
+      <w:r>
+        <w:rPr>
+          <w:sz w:val="22"/>
+          <w:szCs w:val="21"/>
+        </w:rPr>
+        <w:t>päällimmäisinä on taas 10 ja 5. Sitten olen käyttänyt tuota 'x'-operaattoria, joka on vaihtanut numeroiden järjestyksen stackissa, jolloin lasketaan '5-10'.</w:t>
+      </w:r>
+    </w:p>
+    <w:p/>
+    <w:p>
+      <w:r>
+        <w:rPr>
+          <w:noProof/>
+        </w:rPr>
+        <w:drawing>
+          <wp:inline distT="0" distB="0" distL="0" distR="0" wp14:anchorId="2441868F" wp14:editId="427AB5C0">
+            <wp:extent cx="4449156" cy="3265714"/>
+            <wp:effectExtent l="0" t="0" r="0" b="0"/>
+            <wp:docPr id="766888892" name="Picture 4" descr="A screenshot of a computer&#10;&#10;AI-generated content may be incorrect."/>
+            <wp:cNvGraphicFramePr>
+              <a:graphicFrameLocks xmlns:a="http://schemas.openxmlformats.org/drawingml/2006/main" noChangeAspect="1"/>
+            </wp:cNvGraphicFramePr>
+            <a:graphic xmlns:a="http://schemas.openxmlformats.org/drawingml/2006/main">
+              <a:graphicData uri="http://schemas.openxmlformats.org/drawingml/2006/picture">
+                <pic:pic xmlns:pic="http://schemas.openxmlformats.org/drawingml/2006/picture">
+                  <pic:nvPicPr>
+                    <pic:cNvPr id="766888892" name="Picture 4" descr="A screenshot of a computer&#10;&#10;AI-generated content may be incorrect."/>
+                    <pic:cNvPicPr/>
+                  </pic:nvPicPr>
+                  <pic:blipFill>
+                    <a:blip r:embed="rId12"/>
+                    <a:stretch>
+                      <a:fillRect/>
+                    </a:stretch>
+                  </pic:blipFill>
+                  <pic:spPr>
+                    <a:xfrm>
+                      <a:off x="0" y="0"/>
+                      <a:ext cx="4468711" cy="3280067"/>
+                    </a:xfrm>
+                    <a:prstGeom prst="rect">
+                      <a:avLst/>
+                    </a:prstGeom>
+                  </pic:spPr>
+                </pic:pic>
+              </a:graphicData>
+            </a:graphic>
+          </wp:inline>
+        </w:drawing>
+      </w:r>
+    </w:p>
+    <w:p>
+      <w:r>
+        <w:t xml:space="preserve">Kuva 2. </w:t>
+      </w:r>
+    </w:p>
+    <w:p>
+      <w:r>
+        <w:t>Tässä vaiheessa hoksasin, että laskimeen voi syöttää peräkkäisiä komentoja, jolloin koodissa on vähän siistittävää, jos komennon syöttää alla olevan kuvan mukaisesti (kuva 3). Jos laittaa ?-operaation jälkeen syötettävän numeron, seuraava rivi toivoo sitä edelleen syötettäväksi.</w:t>
+      </w:r>
+    </w:p>
+    <w:p/>
+    <w:p>
+      <w:r>
+        <w:rPr>
+          <w:noProof/>
+        </w:rPr>
+        <w:drawing>
+          <wp:inline distT="0" distB="0" distL="0" distR="0" wp14:anchorId="5CB6D225" wp14:editId="06C857E5">
+            <wp:extent cx="4562670" cy="953717"/>
+            <wp:effectExtent l="0" t="0" r="0" b="0"/>
+            <wp:docPr id="537002591" name="Picture 5" descr="A screen shot of a computer&#10;&#10;AI-generated content may be incorrect."/>
+            <wp:cNvGraphicFramePr>
+              <a:graphicFrameLocks xmlns:a="http://schemas.openxmlformats.org/drawingml/2006/main" noChangeAspect="1"/>
+            </wp:cNvGraphicFramePr>
+            <a:graphic xmlns:a="http://schemas.openxmlformats.org/drawingml/2006/main">
+              <a:graphicData uri="http://schemas.openxmlformats.org/drawingml/2006/picture">
+                <pic:pic xmlns:pic="http://schemas.openxmlformats.org/drawingml/2006/picture">
+                  <pic:nvPicPr>
+                    <pic:cNvPr id="537002591" name="Picture 5" descr="A screen shot of a computer&#10;&#10;AI-generated content may be incorrect."/>
+                    <pic:cNvPicPr/>
+                  </pic:nvPicPr>
+                  <pic:blipFill>
+                    <a:blip r:embed="rId13"/>
+                    <a:stretch>
+                      <a:fillRect/>
+                    </a:stretch>
+                  </pic:blipFill>
+                  <pic:spPr>
+                    <a:xfrm>
+                      <a:off x="0" y="0"/>
+                      <a:ext cx="4609626" cy="963532"/>
+                    </a:xfrm>
+                    <a:prstGeom prst="rect">
+                      <a:avLst/>
+                    </a:prstGeom>
+                  </pic:spPr>
+                </pic:pic>
+              </a:graphicData>
+            </a:graphic>
+          </wp:inline>
+        </w:drawing>
+      </w:r>
+    </w:p>
+    <w:p>
+      <w:r>
+        <w:t>Kuva 3.</w:t>
+      </w:r>
+    </w:p>
+    <w:p/>
     <w:p/>
     <w:tbl>
       <w:tblPr>
@@ -345,19 +507,7 @@
             </w:pPr>
             <w:r>
               <w:lastRenderedPageBreak/>
-              <w:t>Ohjelman kasaaminen ja p</w:t>
-            </w:r>
-            <w:r>
-              <w:t>uuttuvien laskutoimitusten</w:t>
-            </w:r>
-            <w:r>
-              <w:t xml:space="preserve"> ja yhden arvosanapisteen vaaatima</w:t>
-            </w:r>
-            <w:r>
-              <w:t xml:space="preserve"> ohjelmointi</w:t>
-            </w:r>
-            <w:r>
-              <w:t xml:space="preserve"> </w:t>
+              <w:t xml:space="preserve">Ohjelman kasaaminen ja puuttuvien laskutoimitusten ja yhden arvosanapisteen vaaatima ohjelmointi </w:t>
             </w:r>
           </w:p>
           <w:p>
@@ -394,13 +544,119 @@
           </w:p>
         </w:tc>
       </w:tr>
+      <w:tr>
+        <w:tc>
+          <w:tcPr>
+            <w:cnfStyle w:val="001000000000" w:firstRow="0" w:lastRow="0" w:firstColumn="1" w:lastColumn="0" w:oddVBand="0" w:evenVBand="0" w:oddHBand="0" w:evenHBand="0" w:firstRowFirstColumn="0" w:firstRowLastColumn="0" w:lastRowFirstColumn="0" w:lastRowLastColumn="0"/>
+            <w:tcW w:w="1696" w:type="dxa"/>
+          </w:tcPr>
+          <w:p>
+            <w:pPr>
+              <w:rPr>
+                <w:b w:val="0"/>
+                <w:bCs w:val="0"/>
+              </w:rPr>
+            </w:pPr>
+            <w:r>
+              <w:rPr>
+                <w:b w:val="0"/>
+                <w:bCs w:val="0"/>
+              </w:rPr>
+              <w:lastRenderedPageBreak/>
+              <w:t>20.2.2026</w:t>
+            </w:r>
+          </w:p>
+        </w:tc>
+        <w:tc>
+          <w:tcPr>
+            <w:tcW w:w="1843" w:type="dxa"/>
+          </w:tcPr>
+          <w:p>
+            <w:pPr>
+              <w:cnfStyle w:val="000000000000" w:firstRow="0" w:lastRow="0" w:firstColumn="0" w:lastColumn="0" w:oddVBand="0" w:evenVBand="0" w:oddHBand="0" w:evenHBand="0" w:firstRowFirstColumn="0" w:firstRowLastColumn="0" w:lastRowFirstColumn="0" w:lastRowLastColumn="0"/>
+            </w:pPr>
+            <w:proofErr w:type="gramStart"/>
+            <w:r>
+              <w:t>1h</w:t>
+            </w:r>
+            <w:proofErr w:type="gramEnd"/>
+          </w:p>
+        </w:tc>
+        <w:tc>
+          <w:tcPr>
+            <w:tcW w:w="4955" w:type="dxa"/>
+          </w:tcPr>
+          <w:p>
+            <w:pPr>
+              <w:pStyle w:val="ListParagraph"/>
+              <w:numPr>
+                <w:ilvl w:val="0"/>
+                <w:numId w:val="22"/>
+              </w:numPr>
+              <w:cnfStyle w:val="000000000000" w:firstRow="0" w:lastRow="0" w:firstColumn="0" w:lastColumn="0" w:oddVBand="0" w:evenVBand="0" w:oddHBand="0" w:evenHBand="0" w:firstRowFirstColumn="0" w:firstRowLastColumn="0" w:lastRowFirstColumn="0" w:lastRowLastColumn="0"/>
+            </w:pPr>
+            <w:r>
+              <w:t>Toiseen arvosanapisteeseen vaaditun toiminnallisuuden hahmottamista</w:t>
+            </w:r>
+          </w:p>
+        </w:tc>
+      </w:tr>
+      <w:tr>
+        <w:tc>
+          <w:tcPr>
+            <w:cnfStyle w:val="001000000000" w:firstRow="0" w:lastRow="0" w:firstColumn="1" w:lastColumn="0" w:oddVBand="0" w:evenVBand="0" w:oddHBand="0" w:evenHBand="0" w:firstRowFirstColumn="0" w:firstRowLastColumn="0" w:lastRowFirstColumn="0" w:lastRowLastColumn="0"/>
+            <w:tcW w:w="1696" w:type="dxa"/>
+          </w:tcPr>
+          <w:p>
+            <w:pPr>
+              <w:rPr>
+                <w:b w:val="0"/>
+                <w:bCs w:val="0"/>
+              </w:rPr>
+            </w:pPr>
+            <w:r>
+              <w:rPr>
+                <w:b w:val="0"/>
+                <w:bCs w:val="0"/>
+              </w:rPr>
+              <w:t>21.2.2026</w:t>
+            </w:r>
+          </w:p>
+        </w:tc>
+        <w:tc>
+          <w:tcPr>
+            <w:tcW w:w="1843" w:type="dxa"/>
+          </w:tcPr>
+          <w:p>
+            <w:pPr>
+              <w:cnfStyle w:val="000000000000" w:firstRow="0" w:lastRow="0" w:firstColumn="0" w:lastColumn="0" w:oddVBand="0" w:evenVBand="0" w:oddHBand="0" w:evenHBand="0" w:firstRowFirstColumn="0" w:firstRowLastColumn="0" w:lastRowFirstColumn="0" w:lastRowLastColumn="0"/>
+            </w:pPr>
+          </w:p>
+        </w:tc>
+        <w:tc>
+          <w:tcPr>
+            <w:tcW w:w="4955" w:type="dxa"/>
+          </w:tcPr>
+          <w:p>
+            <w:pPr>
+              <w:pStyle w:val="ListParagraph"/>
+              <w:numPr>
+                <w:ilvl w:val="0"/>
+                <w:numId w:val="22"/>
+              </w:numPr>
+              <w:cnfStyle w:val="000000000000" w:firstRow="0" w:lastRow="0" w:firstColumn="0" w:lastColumn="0" w:oddVBand="0" w:evenVBand="0" w:oddHBand="0" w:evenHBand="0" w:firstRowFirstColumn="0" w:firstRowLastColumn="0" w:lastRowFirstColumn="0" w:lastRowLastColumn="0"/>
+            </w:pPr>
+          </w:p>
+        </w:tc>
+      </w:tr>
     </w:tbl>
     <w:p/>
     <w:p/>
+    <w:p/>
     <w:sectPr>
-      <w:headerReference w:type="even" r:id="rId12"/>
-      <w:headerReference w:type="default" r:id="rId13"/>
-      <w:headerReference w:type="first" r:id="rId14"/>
+      <w:headerReference w:type="even" r:id="rId14"/>
+      <w:headerReference w:type="default" r:id="rId15"/>
+      <w:headerReference w:type="first" r:id="rId16"/>
       <w:pgSz w:w="11906" w:h="16838" w:code="9"/>
       <w:pgMar w:top="1134" w:right="1134" w:bottom="1134" w:left="2268" w:header="567" w:footer="567" w:gutter="0"/>
       <w:cols w:space="708"/>
@@ -493,7 +749,7 @@
       <mc:AlternateContent>
         <mc:Choice Requires="wps">
           <w:drawing>
-            <wp:anchor distT="0" distB="0" distL="114300" distR="114300" simplePos="0" relativeHeight="251658241" behindDoc="1" locked="0" layoutInCell="0" allowOverlap="1" wp14:anchorId="716DBCC3">
+            <wp:anchor distT="0" distB="0" distL="114300" distR="114300" simplePos="0" relativeHeight="251658241" behindDoc="1" locked="0" layoutInCell="0" allowOverlap="1" wp14:anchorId="716DBCC3" wp14:editId="6227967D">
               <wp:simplePos x="0" y="0"/>
               <wp:positionH relativeFrom="margin">
                 <wp:align>center</wp:align>
@@ -596,7 +852,7 @@
       <mc:AlternateContent>
         <mc:Choice Requires="wps">
           <w:drawing>
-            <wp:anchor distT="0" distB="0" distL="114300" distR="114300" simplePos="0" relativeHeight="251658242" behindDoc="1" locked="0" layoutInCell="0" allowOverlap="1" wp14:anchorId="15C9DD92">
+            <wp:anchor distT="0" distB="0" distL="114300" distR="114300" simplePos="0" relativeHeight="251658242" behindDoc="1" locked="0" layoutInCell="0" allowOverlap="1" wp14:anchorId="15C9DD92" wp14:editId="23C52682">
               <wp:simplePos x="0" y="0"/>
               <wp:positionH relativeFrom="margin">
                 <wp:align>center</wp:align>
@@ -677,7 +933,7 @@
       <mc:AlternateContent>
         <mc:Choice Requires="wps">
           <w:drawing>
-            <wp:anchor distT="0" distB="0" distL="114300" distR="114300" simplePos="0" relativeHeight="251658240" behindDoc="1" locked="0" layoutInCell="0" allowOverlap="1" wp14:anchorId="1F58823D">
+            <wp:anchor distT="0" distB="0" distL="114300" distR="114300" simplePos="0" relativeHeight="251658240" behindDoc="1" locked="0" layoutInCell="0" allowOverlap="1" wp14:anchorId="1F58823D" wp14:editId="5D630EAF">
               <wp:simplePos x="0" y="0"/>
               <wp:positionH relativeFrom="margin">
                 <wp:align>center</wp:align>
@@ -4573,12 +4829,7 @@
 </file>
 
 <file path=customXml/item2.xml><?xml version="1.0" encoding="utf-8"?>
-<?mso-contentType ?>
-<FormTemplates xmlns="http://schemas.microsoft.com/sharepoint/v3/contenttype/forms">
-  <Display>DocumentLibraryForm</Display>
-  <Edit>DocumentLibraryForm</Edit>
-  <New>DocumentLibraryForm</New>
-</FormTemplates>
+<b:Sources xmlns:b="http://schemas.openxmlformats.org/officeDocument/2006/bibliography" xmlns="http://schemas.openxmlformats.org/officeDocument/2006/bibliography" SelectedStyle="\APA.XSL" StyleName="APA"/>
 </file>
 
 <file path=customXml/item3.xml><?xml version="1.0" encoding="utf-8"?>
@@ -4588,7 +4839,12 @@
 </file>
 
 <file path=customXml/item4.xml><?xml version="1.0" encoding="utf-8"?>
-<b:Sources xmlns:b="http://schemas.openxmlformats.org/officeDocument/2006/bibliography" xmlns="http://schemas.openxmlformats.org/officeDocument/2006/bibliography" SelectedStyle="\APA.XSL" StyleName="APA"/>
+<?mso-contentType ?>
+<FormTemplates xmlns="http://schemas.microsoft.com/sharepoint/v3/contenttype/forms">
+  <Display>DocumentLibraryForm</Display>
+  <Edit>DocumentLibraryForm</Edit>
+  <New>DocumentLibraryForm</New>
+</FormTemplates>
 </file>
 
 <file path=customXml/itemProps1.xml><?xml version="1.0" encoding="utf-8"?>
@@ -4611,9 +4867,9 @@
 </file>
 
 <file path=customXml/itemProps2.xml><?xml version="1.0" encoding="utf-8"?>
-<ds:datastoreItem xmlns:ds="http://schemas.openxmlformats.org/officeDocument/2006/customXml" ds:itemID="{1AB4B396-64BB-46C2-9786-7E42FB0ECE0C}">
+<ds:datastoreItem xmlns:ds="http://schemas.openxmlformats.org/officeDocument/2006/customXml" ds:itemID="{7898C412-2BC6-4A2C-BC8B-CEA41A77202F}">
   <ds:schemaRefs>
-    <ds:schemaRef ds:uri="http://schemas.microsoft.com/sharepoint/v3/contenttype/forms"/>
+    <ds:schemaRef ds:uri="http://schemas.openxmlformats.org/officeDocument/2006/bibliography"/>
   </ds:schemaRefs>
 </ds:datastoreItem>
 </file>
@@ -4628,9 +4884,9 @@
 </file>
 
 <file path=customXml/itemProps4.xml><?xml version="1.0" encoding="utf-8"?>
-<ds:datastoreItem xmlns:ds="http://schemas.openxmlformats.org/officeDocument/2006/customXml" ds:itemID="{7898C412-2BC6-4A2C-BC8B-CEA41A77202F}">
+<ds:datastoreItem xmlns:ds="http://schemas.openxmlformats.org/officeDocument/2006/customXml" ds:itemID="{1AB4B396-64BB-46C2-9786-7E42FB0ECE0C}">
   <ds:schemaRefs>
-    <ds:schemaRef ds:uri="http://schemas.openxmlformats.org/officeDocument/2006/bibliography"/>
+    <ds:schemaRef ds:uri="http://schemas.microsoft.com/sharepoint/v3/contenttype/forms"/>
   </ds:schemaRefs>
 </ds:datastoreItem>
 </file>
</xml_diff>

<commit_message>
WIP: added sum case
</commit_message>
<xml_diff>
--- a/README.docx
+++ b/README.docx
@@ -201,6 +201,9 @@
     </w:p>
     <w:p/>
     <w:p/>
+    <w:p/>
+    <w:p/>
+    <w:p/>
     <w:p>
       <w:pPr>
         <w:rPr>
@@ -217,6 +220,7 @@
           <w:sz w:val="28"/>
           <w:szCs w:val="24"/>
         </w:rPr>
+        <w:lastRenderedPageBreak/>
         <w:t xml:space="preserve">Tason </w:t>
       </w:r>
       <w:r>
@@ -241,31 +245,31 @@
     <w:p>
       <w:pPr>
         <w:rPr>
-          <w:sz w:val="22"/>
-          <w:szCs w:val="21"/>
+          <w:b/>
+          <w:bCs/>
+          <w:sz w:val="28"/>
+          <w:szCs w:val="24"/>
         </w:rPr>
       </w:pPr>
+    </w:p>
+    <w:p>
       <w:r>
-        <w:rPr>
-          <w:sz w:val="22"/>
-          <w:szCs w:val="21"/>
-        </w:rPr>
-        <w:t>Tässä versiossa on lisätty mukaan case 'x', joka vaihtaa kahden päällimmäisen numeron paikkaa laskutoimituksessa. Arvot otetaan stackista pois ja laitetaan uudestaan vastak</w:t>
+        <w:t xml:space="preserve">Tässä versiossa on lisätty mukaan case 'x', joka vaihtaa kahden päällimmäisen numeron paikkaa laskutoimituksessa. Arvot otetaan </w:t>
       </w:r>
       <w:r>
-        <w:rPr>
-          <w:sz w:val="22"/>
-          <w:szCs w:val="21"/>
-        </w:rPr>
-        <w:lastRenderedPageBreak/>
-        <w:t xml:space="preserve">kaisessa järjestyksessä. Tämä toimii vain erotusta tai osamäärää laskiessa, joista esimerkkinä alla erotus (kuva 2). Ensin on syötetty numerot 10 ja 5 ja laskettu näiden erotus, jonka jälkeen olen uudestaan laskenut/syöttänyt numerot siten, että </w:t>
+        <w:t>pinosta</w:t>
       </w:r>
       <w:r>
-        <w:rPr>
-          <w:sz w:val="22"/>
-          <w:szCs w:val="21"/>
-        </w:rPr>
-        <w:t>päällimmäisinä on taas 10 ja 5. Sitten olen käyttänyt tuota 'x'-operaattoria, joka on vaihtanut numeroiden järjestyksen stackissa, jolloin lasketaan '5-10'.</w:t>
+        <w:t xml:space="preserve"> pois ja laitetaan uudestaan vastakkaisessa järjestyksessä. Tämä toimii vain erotusta tai osamäärää laskiessa, joista esimerkkinä alla erotus (kuva 2). Ensin on syötetty numerot 10 ja 5 ja laskettu näiden erotus, jonka jälkeen olen uudestaan laskenut/syöttänyt numerot siten, että </w:t>
+      </w:r>
+      <w:r>
+        <w:t xml:space="preserve">päällimmäisinä on taas 10 ja 5. Sitten olen käyttänyt tuota 'x'-operaattoria, joka on vaihtanut numeroiden järjestyksen </w:t>
+      </w:r>
+      <w:r>
+        <w:t>pinossa</w:t>
+      </w:r>
+      <w:r>
+        <w:t>, jolloin lasketaan '5-10'.</w:t>
       </w:r>
     </w:p>
     <w:p/>
@@ -315,18 +319,24 @@
       <w:r>
         <w:t xml:space="preserve">Kuva 2. </w:t>
       </w:r>
+      <w:r>
+        <w:t>X-toiminto.</w:t>
+      </w:r>
     </w:p>
+    <w:p/>
     <w:p>
       <w:r>
         <w:t>Tässä vaiheessa hoksasin, että laskimeen voi syöttää peräkkäisiä komentoja, jolloin koodissa on vähän siistittävää, jos komennon syöttää alla olevan kuvan mukaisesti (kuva 3). Jos laittaa ?-operaation jälkeen syötettävän numeron, seuraava rivi toivoo sitä edelleen syötettäväksi.</w:t>
       </w:r>
     </w:p>
     <w:p/>
+    <w:p/>
     <w:p>
       <w:r>
         <w:rPr>
           <w:noProof/>
         </w:rPr>
+        <w:lastRenderedPageBreak/>
         <w:drawing>
           <wp:inline distT="0" distB="0" distL="0" distR="0" wp14:anchorId="5CB6D225" wp14:editId="06C857E5">
             <wp:extent cx="4562670" cy="953717"/>
@@ -368,8 +378,128 @@
       <w:r>
         <w:t>Kuva 3.</w:t>
       </w:r>
+      <w:r>
+        <w:t xml:space="preserve"> Epäsiisti tulostus.</w:t>
+      </w:r>
     </w:p>
     <w:p/>
+    <w:p>
+      <w:pPr>
+        <w:rPr>
+          <w:b/>
+          <w:bCs/>
+          <w:sz w:val="28"/>
+          <w:szCs w:val="24"/>
+        </w:rPr>
+      </w:pPr>
+      <w:r>
+        <w:rPr>
+          <w:b/>
+          <w:bCs/>
+          <w:sz w:val="28"/>
+          <w:szCs w:val="24"/>
+        </w:rPr>
+        <w:t xml:space="preserve">Tason </w:t>
+      </w:r>
+      <w:r>
+        <w:rPr>
+          <w:b/>
+          <w:bCs/>
+          <w:sz w:val="28"/>
+          <w:szCs w:val="24"/>
+        </w:rPr>
+        <w:t>3</w:t>
+      </w:r>
+      <w:r>
+        <w:rPr>
+          <w:b/>
+          <w:bCs/>
+          <w:sz w:val="28"/>
+          <w:szCs w:val="24"/>
+        </w:rPr>
+        <w:t>. testitapaus</w:t>
+      </w:r>
+    </w:p>
+    <w:p>
+      <w:pPr>
+        <w:rPr>
+          <w:b/>
+          <w:bCs/>
+          <w:sz w:val="28"/>
+          <w:szCs w:val="24"/>
+        </w:rPr>
+      </w:pPr>
+    </w:p>
+    <w:p>
+      <w:pPr>
+        <w:rPr>
+          <w:b/>
+          <w:bCs/>
+          <w:sz w:val="28"/>
+          <w:szCs w:val="24"/>
+        </w:rPr>
+      </w:pPr>
+      <w:r>
+        <w:t>Kolmannen arvosanapisteen laskimeen on vaatimuksena summatoiminto, joka laskee kaikki siihen asti pinoon lisätyt luvut yhteen korvaten kaikki aikaisemmat luvut. Alla kuvassa (kuva 4) on testitapaus, jossa on lisätty pinoon muutama numero, jonka jälkeen on testattu tätä toimintoa. Tarkistin vielä tämän jälkeen edellisessä tehtävässä tehtyä x-toimintoa, jonka ei olisi pitänytkään toimia, jos pinoon on jäänyt vain yhteissumana saatu numero.</w:t>
+      </w:r>
+    </w:p>
+    <w:p>
+      <w:pPr>
+        <w:rPr>
+          <w:b/>
+          <w:bCs/>
+          <w:sz w:val="28"/>
+          <w:szCs w:val="24"/>
+        </w:rPr>
+      </w:pPr>
+    </w:p>
+    <w:p>
+      <w:r>
+        <w:rPr>
+          <w:noProof/>
+        </w:rPr>
+        <w:drawing>
+          <wp:inline distT="0" distB="0" distL="0" distR="0" wp14:anchorId="6CC2C669" wp14:editId="0F209207">
+            <wp:extent cx="4609323" cy="2585427"/>
+            <wp:effectExtent l="0" t="0" r="1270" b="5715"/>
+            <wp:docPr id="435809819" name="Picture 4" descr="A computer screen with white text&#10;&#10;AI-generated content may be incorrect."/>
+            <wp:cNvGraphicFramePr>
+              <a:graphicFrameLocks xmlns:a="http://schemas.openxmlformats.org/drawingml/2006/main" noChangeAspect="1"/>
+            </wp:cNvGraphicFramePr>
+            <a:graphic xmlns:a="http://schemas.openxmlformats.org/drawingml/2006/main">
+              <a:graphicData uri="http://schemas.openxmlformats.org/drawingml/2006/picture">
+                <pic:pic xmlns:pic="http://schemas.openxmlformats.org/drawingml/2006/picture">
+                  <pic:nvPicPr>
+                    <pic:cNvPr id="435809819" name="Picture 4" descr="A computer screen with white text&#10;&#10;AI-generated content may be incorrect."/>
+                    <pic:cNvPicPr/>
+                  </pic:nvPicPr>
+                  <pic:blipFill>
+                    <a:blip r:embed="rId14"/>
+                    <a:stretch>
+                      <a:fillRect/>
+                    </a:stretch>
+                  </pic:blipFill>
+                  <pic:spPr>
+                    <a:xfrm>
+                      <a:off x="0" y="0"/>
+                      <a:ext cx="4640769" cy="2603065"/>
+                    </a:xfrm>
+                    <a:prstGeom prst="rect">
+                      <a:avLst/>
+                    </a:prstGeom>
+                  </pic:spPr>
+                </pic:pic>
+              </a:graphicData>
+            </a:graphic>
+          </wp:inline>
+        </w:drawing>
+      </w:r>
+    </w:p>
+    <w:p>
+      <w:r>
+        <w:t>Kuva 4. Summa-toiminto.</w:t>
+      </w:r>
+    </w:p>
     <w:p/>
     <w:tbl>
       <w:tblPr>
@@ -506,7 +636,6 @@
               <w:cnfStyle w:val="000000000000" w:firstRow="0" w:lastRow="0" w:firstColumn="0" w:lastColumn="0" w:oddVBand="0" w:evenVBand="0" w:oddHBand="0" w:evenHBand="0" w:firstRowFirstColumn="0" w:firstRowLastColumn="0" w:lastRowFirstColumn="0" w:lastRowLastColumn="0"/>
             </w:pPr>
             <w:r>
-              <w:lastRenderedPageBreak/>
               <w:t xml:space="preserve">Ohjelman kasaaminen ja puuttuvien laskutoimitusten ja yhden arvosanapisteen vaaatima ohjelmointi </w:t>
             </w:r>
           </w:p>
@@ -539,6 +668,7 @@
               <w:cnfStyle w:val="000000000000" w:firstRow="0" w:lastRow="0" w:firstColumn="0" w:lastColumn="0" w:oddVBand="0" w:evenVBand="0" w:oddHBand="0" w:evenHBand="0" w:firstRowFirstColumn="0" w:firstRowLastColumn="0" w:lastRowFirstColumn="0" w:lastRowLastColumn="0"/>
             </w:pPr>
             <w:r>
+              <w:lastRenderedPageBreak/>
               <w:t>README.docx tiedoston pohjan luominen ja kirjaus</w:t>
             </w:r>
           </w:p>
@@ -646,6 +776,38 @@
               </w:numPr>
               <w:cnfStyle w:val="000000000000" w:firstRow="0" w:lastRow="0" w:firstColumn="0" w:lastColumn="0" w:oddVBand="0" w:evenVBand="0" w:oddHBand="0" w:evenHBand="0" w:firstRowFirstColumn="0" w:firstRowLastColumn="0" w:lastRowFirstColumn="0" w:lastRowLastColumn="0"/>
             </w:pPr>
+            <w:r>
+              <w:t>Toiminnallisuuden kehittäminen ja testaaminen</w:t>
+            </w:r>
+            <w:r>
+              <w:t xml:space="preserve"> kolmannen pisteen arvoiseksi</w:t>
+            </w:r>
+          </w:p>
+          <w:p>
+            <w:pPr>
+              <w:pStyle w:val="ListParagraph"/>
+              <w:numPr>
+                <w:ilvl w:val="0"/>
+                <w:numId w:val="22"/>
+              </w:numPr>
+              <w:cnfStyle w:val="000000000000" w:firstRow="0" w:lastRow="0" w:firstColumn="0" w:lastColumn="0" w:oddVBand="0" w:evenVBand="0" w:oddHBand="0" w:evenHBand="0" w:firstRowFirstColumn="0" w:firstRowLastColumn="0" w:lastRowFirstColumn="0" w:lastRowLastColumn="0"/>
+            </w:pPr>
+            <w:r>
+              <w:t>Githubin siistiminen</w:t>
+            </w:r>
+          </w:p>
+          <w:p>
+            <w:pPr>
+              <w:pStyle w:val="ListParagraph"/>
+              <w:numPr>
+                <w:ilvl w:val="0"/>
+                <w:numId w:val="22"/>
+              </w:numPr>
+              <w:cnfStyle w:val="000000000000" w:firstRow="0" w:lastRow="0" w:firstColumn="0" w:lastColumn="0" w:oddVBand="0" w:evenVBand="0" w:oddHBand="0" w:evenHBand="0" w:firstRowFirstColumn="0" w:firstRowLastColumn="0" w:lastRowFirstColumn="0" w:lastRowLastColumn="0"/>
+            </w:pPr>
+            <w:r>
+              <w:t>Readme ajan tasalle</w:t>
+            </w:r>
           </w:p>
         </w:tc>
       </w:tr>
@@ -654,9 +816,9 @@
     <w:p/>
     <w:p/>
     <w:sectPr>
-      <w:headerReference w:type="even" r:id="rId14"/>
-      <w:headerReference w:type="default" r:id="rId15"/>
-      <w:headerReference w:type="first" r:id="rId16"/>
+      <w:headerReference w:type="even" r:id="rId15"/>
+      <w:headerReference w:type="default" r:id="rId16"/>
+      <w:headerReference w:type="first" r:id="rId17"/>
       <w:pgSz w:w="11906" w:h="16838" w:code="9"/>
       <w:pgMar w:top="1134" w:right="1134" w:bottom="1134" w:left="2268" w:header="567" w:footer="567" w:gutter="0"/>
       <w:cols w:space="708"/>
@@ -4664,6 +4826,16 @@
 </file>
 
 <file path=customXml/item1.xml><?xml version="1.0" encoding="utf-8"?>
+<p:properties xmlns:p="http://schemas.microsoft.com/office/2006/metadata/properties" xmlns:xsi="http://www.w3.org/2001/XMLSchema-instance" xmlns:pc="http://schemas.microsoft.com/office/infopath/2007/PartnerControls">
+  <documentManagement/>
+</p:properties>
+</file>
+
+<file path=customXml/item2.xml><?xml version="1.0" encoding="utf-8"?>
+<b:Sources xmlns:b="http://schemas.openxmlformats.org/officeDocument/2006/bibliography" xmlns="http://schemas.openxmlformats.org/officeDocument/2006/bibliography" SelectedStyle="\APA.XSL" StyleName="APA"/>
+</file>
+
+<file path=customXml/item3.xml><?xml version="1.0" encoding="utf-8"?>
 <ct:contentTypeSchema xmlns:ct="http://schemas.microsoft.com/office/2006/metadata/contentType" xmlns:ma="http://schemas.microsoft.com/office/2006/metadata/properties/metaAttributes" ct:_="" ma:_="" ma:contentTypeName="Asiakirja" ma:contentTypeID="0x01010068A085C6F5D70F41B78AB27D1E69800E" ma:contentTypeVersion="4" ma:contentTypeDescription="Luo uusi asiakirja." ma:contentTypeScope="" ma:versionID="fe7d11ad2fb819e5b7c55fdef204485b">
   <xsd:schema xmlns:xsd="http://www.w3.org/2001/XMLSchema" xmlns:xs="http://www.w3.org/2001/XMLSchema" xmlns:p="http://schemas.microsoft.com/office/2006/metadata/properties" xmlns:ns2="d4ab8cc1-a567-453d-8ebe-1acb71932c6b" xmlns:ns3="909be7d7-68ae-473d-8d42-0bead767fa78" targetNamespace="http://schemas.microsoft.com/office/2006/metadata/properties" ma:root="true" ma:fieldsID="bb4aa0641f7cc01efde00245844a6712" ns2:_="" ns3:_="">
     <xsd:import namespace="d4ab8cc1-a567-453d-8ebe-1acb71932c6b"/>
@@ -4828,16 +5000,6 @@
 </ct:contentTypeSchema>
 </file>
 
-<file path=customXml/item2.xml><?xml version="1.0" encoding="utf-8"?>
-<b:Sources xmlns:b="http://schemas.openxmlformats.org/officeDocument/2006/bibliography" xmlns="http://schemas.openxmlformats.org/officeDocument/2006/bibliography" SelectedStyle="\APA.XSL" StyleName="APA"/>
-</file>
-
-<file path=customXml/item3.xml><?xml version="1.0" encoding="utf-8"?>
-<p:properties xmlns:p="http://schemas.microsoft.com/office/2006/metadata/properties" xmlns:xsi="http://www.w3.org/2001/XMLSchema-instance" xmlns:pc="http://schemas.microsoft.com/office/infopath/2007/PartnerControls">
-  <documentManagement/>
-</p:properties>
-</file>
-
 <file path=customXml/item4.xml><?xml version="1.0" encoding="utf-8"?>
 <?mso-contentType ?>
 <FormTemplates xmlns="http://schemas.microsoft.com/sharepoint/v3/contenttype/forms">
@@ -4848,6 +5010,23 @@
 </file>
 
 <file path=customXml/itemProps1.xml><?xml version="1.0" encoding="utf-8"?>
+<ds:datastoreItem xmlns:ds="http://schemas.openxmlformats.org/officeDocument/2006/customXml" ds:itemID="{3D0A732F-3C41-421E-8231-34FE2E52947D}">
+  <ds:schemaRefs>
+    <ds:schemaRef ds:uri="http://schemas.microsoft.com/office/2006/metadata/properties"/>
+    <ds:schemaRef ds:uri="http://schemas.microsoft.com/office/infopath/2007/PartnerControls"/>
+  </ds:schemaRefs>
+</ds:datastoreItem>
+</file>
+
+<file path=customXml/itemProps2.xml><?xml version="1.0" encoding="utf-8"?>
+<ds:datastoreItem xmlns:ds="http://schemas.openxmlformats.org/officeDocument/2006/customXml" ds:itemID="{7898C412-2BC6-4A2C-BC8B-CEA41A77202F}">
+  <ds:schemaRefs>
+    <ds:schemaRef ds:uri="http://schemas.openxmlformats.org/officeDocument/2006/bibliography"/>
+  </ds:schemaRefs>
+</ds:datastoreItem>
+</file>
+
+<file path=customXml/itemProps3.xml><?xml version="1.0" encoding="utf-8"?>
 <ds:datastoreItem xmlns:ds="http://schemas.openxmlformats.org/officeDocument/2006/customXml" ds:itemID="{92ED9FC7-C1D7-4853-9086-DA58B04B1404}">
   <ds:schemaRefs>
     <ds:schemaRef ds:uri="http://schemas.microsoft.com/office/2006/metadata/contentType"/>
@@ -4866,23 +5045,6 @@
 </ds:datastoreItem>
 </file>
 
-<file path=customXml/itemProps2.xml><?xml version="1.0" encoding="utf-8"?>
-<ds:datastoreItem xmlns:ds="http://schemas.openxmlformats.org/officeDocument/2006/customXml" ds:itemID="{7898C412-2BC6-4A2C-BC8B-CEA41A77202F}">
-  <ds:schemaRefs>
-    <ds:schemaRef ds:uri="http://schemas.openxmlformats.org/officeDocument/2006/bibliography"/>
-  </ds:schemaRefs>
-</ds:datastoreItem>
-</file>
-
-<file path=customXml/itemProps3.xml><?xml version="1.0" encoding="utf-8"?>
-<ds:datastoreItem xmlns:ds="http://schemas.openxmlformats.org/officeDocument/2006/customXml" ds:itemID="{3D0A732F-3C41-421E-8231-34FE2E52947D}">
-  <ds:schemaRefs>
-    <ds:schemaRef ds:uri="http://schemas.microsoft.com/office/2006/metadata/properties"/>
-    <ds:schemaRef ds:uri="http://schemas.microsoft.com/office/infopath/2007/PartnerControls"/>
-  </ds:schemaRefs>
-</ds:datastoreItem>
-</file>
-
 <file path=customXml/itemProps4.xml><?xml version="1.0" encoding="utf-8"?>
 <ds:datastoreItem xmlns:ds="http://schemas.openxmlformats.org/officeDocument/2006/customXml" ds:itemID="{1AB4B396-64BB-46C2-9786-7E42FB0ECE0C}">
   <ds:schemaRefs>

</xml_diff>